<commit_message>
Update Documento de Requerimientos (Proyecto).docx
</commit_message>
<xml_diff>
--- a/Material Complementario/Documento de Requerimientos (Proyecto).docx
+++ b/Material Complementario/Documento de Requerimientos (Proyecto).docx
@@ -265,7 +265,29 @@
                                     <w:shd w:val="clear" w:color="auto" w:fill="FFFFFF"/>
                                     <w:lang w:val="en-US"/>
                                   </w:rPr>
-                                  <w:t>Ruiz Gomez Kervin Slater</w:t>
+                                  <w:t xml:space="preserve">Ruiz Gomez </w:t>
+                                </w:r>
+                                <w:proofErr w:type="spellStart"/>
+                                <w:r>
+                                  <w:rPr>
+                                    <w:rFonts w:ascii="Arial" w:hAnsi="Arial" w:cs="Arial"/>
+                                    <w:sz w:val="24"/>
+                                    <w:szCs w:val="24"/>
+                                    <w:shd w:val="clear" w:color="auto" w:fill="FFFFFF"/>
+                                    <w:lang w:val="en-US"/>
+                                  </w:rPr>
+                                  <w:t>Kervin</w:t>
+                                </w:r>
+                                <w:proofErr w:type="spellEnd"/>
+                                <w:r>
+                                  <w:rPr>
+                                    <w:rFonts w:ascii="Arial" w:hAnsi="Arial" w:cs="Arial"/>
+                                    <w:sz w:val="24"/>
+                                    <w:szCs w:val="24"/>
+                                    <w:shd w:val="clear" w:color="auto" w:fill="FFFFFF"/>
+                                    <w:lang w:val="en-US"/>
+                                  </w:rPr>
+                                  <w:t xml:space="preserve"> Slater</w:t>
                                 </w:r>
                               </w:p>
                               <w:p>
@@ -431,7 +453,29 @@
                               <w:shd w:val="clear" w:color="auto" w:fill="FFFFFF"/>
                               <w:lang w:val="en-US"/>
                             </w:rPr>
-                            <w:t>Ruiz Gomez Kervin Slater</w:t>
+                            <w:t xml:space="preserve">Ruiz Gomez </w:t>
+                          </w:r>
+                          <w:proofErr w:type="spellStart"/>
+                          <w:r>
+                            <w:rPr>
+                              <w:rFonts w:ascii="Arial" w:hAnsi="Arial" w:cs="Arial"/>
+                              <w:sz w:val="24"/>
+                              <w:szCs w:val="24"/>
+                              <w:shd w:val="clear" w:color="auto" w:fill="FFFFFF"/>
+                              <w:lang w:val="en-US"/>
+                            </w:rPr>
+                            <w:t>Kervin</w:t>
+                          </w:r>
+                          <w:proofErr w:type="spellEnd"/>
+                          <w:r>
+                            <w:rPr>
+                              <w:rFonts w:ascii="Arial" w:hAnsi="Arial" w:cs="Arial"/>
+                              <w:sz w:val="24"/>
+                              <w:szCs w:val="24"/>
+                              <w:shd w:val="clear" w:color="auto" w:fill="FFFFFF"/>
+                              <w:lang w:val="en-US"/>
+                            </w:rPr>
+                            <w:t xml:space="preserve"> Slater</w:t>
                           </w:r>
                         </w:p>
                         <w:p>
@@ -2396,7 +2440,25 @@
           <w:sz w:val="24"/>
           <w:szCs w:val="24"/>
         </w:rPr>
-        <w:t>impulsa a la creación de apps prácticas y de fácil acceso. Por ello, para que los clientes puedan realizar</w:t>
+        <w:t xml:space="preserve">impulsa a la creación de </w:t>
+      </w:r>
+      <w:proofErr w:type="gramStart"/>
+      <w:r>
+        <w:rPr>
+          <w:rFonts w:ascii="Arial" w:hAnsi="Arial" w:cs="Arial"/>
+          <w:sz w:val="24"/>
+          <w:szCs w:val="24"/>
+        </w:rPr>
+        <w:t>apps</w:t>
+      </w:r>
+      <w:proofErr w:type="gramEnd"/>
+      <w:r>
+        <w:rPr>
+          <w:rFonts w:ascii="Arial" w:hAnsi="Arial" w:cs="Arial"/>
+          <w:sz w:val="24"/>
+          <w:szCs w:val="24"/>
+        </w:rPr>
+        <w:t xml:space="preserve"> prácticas y de fácil acceso. Por ello, para que los clientes puedan realizar</w:t>
       </w:r>
       <w:r>
         <w:rPr>
@@ -2551,8 +2613,20 @@
           <w:sz w:val="24"/>
           <w:szCs w:val="24"/>
         </w:rPr>
-        <w:t>Just Eat</w:t>
-      </w:r>
+        <w:t xml:space="preserve">Just </w:t>
+      </w:r>
+      <w:proofErr w:type="spellStart"/>
+      <w:r>
+        <w:rPr>
+          <w:rFonts w:ascii="Arial" w:hAnsi="Arial" w:cs="Arial"/>
+          <w:i/>
+          <w:iCs/>
+          <w:sz w:val="24"/>
+          <w:szCs w:val="24"/>
+        </w:rPr>
+        <w:t>Eat</w:t>
+      </w:r>
+      <w:proofErr w:type="spellEnd"/>
       <w:r>
         <w:rPr>
           <w:rFonts w:ascii="Arial" w:hAnsi="Arial" w:cs="Arial"/>
@@ -2630,7 +2704,29 @@
           <w:sz w:val="24"/>
           <w:szCs w:val="24"/>
         </w:rPr>
-        <w:t>Just Eat CR</w:t>
+        <w:t xml:space="preserve">Just </w:t>
+      </w:r>
+      <w:proofErr w:type="spellStart"/>
+      <w:r>
+        <w:rPr>
+          <w:rFonts w:ascii="Arial" w:hAnsi="Arial" w:cs="Arial"/>
+          <w:i/>
+          <w:iCs/>
+          <w:sz w:val="24"/>
+          <w:szCs w:val="24"/>
+        </w:rPr>
+        <w:t>Eat</w:t>
+      </w:r>
+      <w:proofErr w:type="spellEnd"/>
+      <w:r>
+        <w:rPr>
+          <w:rFonts w:ascii="Arial" w:hAnsi="Arial" w:cs="Arial"/>
+          <w:i/>
+          <w:iCs/>
+          <w:sz w:val="24"/>
+          <w:szCs w:val="24"/>
+        </w:rPr>
+        <w:t xml:space="preserve"> CR</w:t>
       </w:r>
       <w:r>
         <w:rPr>
@@ -2985,7 +3081,39 @@
           <w:sz w:val="24"/>
           <w:szCs w:val="24"/>
         </w:rPr>
-        <w:t>A los asociados es decir los diferentes restaurantes se les brindara un servicio virtual en el cual podrán expandir su servicio de comidas a mas personas y llegar a mas lugares, esto sin una administración directa del sistema ni de la logística de las entregas.</w:t>
+        <w:t xml:space="preserve">A los asociados es decir los diferentes restaurantes se les brindara un servicio virtual en el cual podrán expandir su servicio de comidas a </w:t>
+      </w:r>
+      <w:r>
+        <w:rPr>
+          <w:rFonts w:ascii="Arial" w:hAnsi="Arial" w:cs="Arial"/>
+          <w:sz w:val="24"/>
+          <w:szCs w:val="24"/>
+        </w:rPr>
+        <w:t>más</w:t>
+      </w:r>
+      <w:r>
+        <w:rPr>
+          <w:rFonts w:ascii="Arial" w:hAnsi="Arial" w:cs="Arial"/>
+          <w:sz w:val="24"/>
+          <w:szCs w:val="24"/>
+        </w:rPr>
+        <w:t xml:space="preserve"> personas y llegar a </w:t>
+      </w:r>
+      <w:r>
+        <w:rPr>
+          <w:rFonts w:ascii="Arial" w:hAnsi="Arial" w:cs="Arial"/>
+          <w:sz w:val="24"/>
+          <w:szCs w:val="24"/>
+        </w:rPr>
+        <w:t>más</w:t>
+      </w:r>
+      <w:r>
+        <w:rPr>
+          <w:rFonts w:ascii="Arial" w:hAnsi="Arial" w:cs="Arial"/>
+          <w:sz w:val="24"/>
+          <w:szCs w:val="24"/>
+        </w:rPr>
+        <w:t xml:space="preserve"> lugares, esto sin una administración directa del sistema ni de la logística de las entregas.</w:t>
       </w:r>
       <w:r>
         <w:rPr>
@@ -3174,23 +3302,25 @@
           <w:sz w:val="24"/>
           <w:szCs w:val="24"/>
         </w:rPr>
-        <w:t xml:space="preserve"> Los usuarios tendrán una cuenta donde se almacenará la información necesaria para el funcionamiento de la app entre los datos están n</w:t>
-      </w:r>
-      <w:r>
-        <w:rPr>
-          <w:rFonts w:ascii="Arial" w:hAnsi="Arial" w:cs="Arial"/>
-          <w:sz w:val="24"/>
-          <w:szCs w:val="24"/>
-        </w:rPr>
-        <w:t>ombre, dirección, teléfonos, correo</w:t>
-      </w:r>
-      <w:r>
-        <w:rPr>
-          <w:rFonts w:ascii="Arial" w:hAnsi="Arial" w:cs="Arial"/>
-          <w:sz w:val="24"/>
-          <w:szCs w:val="24"/>
-        </w:rPr>
-        <w:t>, usuario y una contraseña. Entre las acciones un usuario podrá realizar compras, podrá realizar Reclamos, dar sugerencias sobre la Aplicación y actualizar su información.</w:t>
+        <w:t xml:space="preserve"> Los usuarios tendrán una cuenta donde se almacenará la información necesaria para el funcionamiento de la </w:t>
+      </w:r>
+      <w:proofErr w:type="gramStart"/>
+      <w:r>
+        <w:rPr>
+          <w:rFonts w:ascii="Arial" w:hAnsi="Arial" w:cs="Arial"/>
+          <w:sz w:val="24"/>
+          <w:szCs w:val="24"/>
+        </w:rPr>
+        <w:t>app</w:t>
+      </w:r>
+      <w:proofErr w:type="gramEnd"/>
+      <w:r>
+        <w:rPr>
+          <w:rFonts w:ascii="Arial" w:hAnsi="Arial" w:cs="Arial"/>
+          <w:sz w:val="24"/>
+          <w:szCs w:val="24"/>
+        </w:rPr>
+        <w:t xml:space="preserve"> entre los datos están nombre, dirección, teléfonos, correo, usuario y una contraseña. Entre las acciones un usuario podrá realizar compras, podrá realizar Reclamos, dar sugerencias sobre la Aplicación y actualizar su información.</w:t>
       </w:r>
     </w:p>
     <w:p>
@@ -3232,7 +3362,23 @@
           <w:sz w:val="24"/>
           <w:szCs w:val="24"/>
         </w:rPr>
-        <w:t>y estos productos tendrán toda la información necesaria para su administración. A nivel de facturación, una vez realizado un pedido confirmado por el cliente se le mostrara un total a pagar con su debido desglose de gastos adicional la factura se enviara al correo del usuario.</w:t>
+        <w:t xml:space="preserve">y estos productos tendrán toda la información necesaria para su administración. A nivel de facturación, una vez realizado un pedido confirmado por el cliente se le mostrara un total a pagar con su debido desglose de gastos adicional la factura se </w:t>
+      </w:r>
+      <w:r>
+        <w:rPr>
+          <w:rFonts w:ascii="Arial" w:hAnsi="Arial" w:cs="Arial"/>
+          <w:sz w:val="24"/>
+          <w:szCs w:val="24"/>
+        </w:rPr>
+        <w:t>enviará</w:t>
+      </w:r>
+      <w:r>
+        <w:rPr>
+          <w:rFonts w:ascii="Arial" w:hAnsi="Arial" w:cs="Arial"/>
+          <w:sz w:val="24"/>
+          <w:szCs w:val="24"/>
+        </w:rPr>
+        <w:t xml:space="preserve"> al correo del usuario.</w:t>
       </w:r>
     </w:p>
     <w:p>
@@ -5530,6 +5676,7 @@
   <w:rsids>
     <w:rsidRoot w:val="005A525C"/>
     <w:rsid w:val="000A252D"/>
+    <w:rsid w:val="00147DBE"/>
     <w:rsid w:val="005A525C"/>
     <w:rsid w:val="0076083A"/>
     <w:rsid w:val="00B74C02"/>

</xml_diff>

<commit_message>
Cambios, agregué el diagrama que teníamos y también una parte al trabajo escrito
Añadí en el mismo documento de requerimientos el diagrama.
</commit_message>
<xml_diff>
--- a/Material Complementario/Documento de Requerimientos (Proyecto).docx
+++ b/Material Complementario/Documento de Requerimientos (Proyecto).docx
@@ -265,29 +265,7 @@
                                     <w:shd w:val="clear" w:color="auto" w:fill="FFFFFF"/>
                                     <w:lang w:val="en-US"/>
                                   </w:rPr>
-                                  <w:t xml:space="preserve">Ruiz Gomez </w:t>
-                                </w:r>
-                                <w:proofErr w:type="spellStart"/>
-                                <w:r>
-                                  <w:rPr>
-                                    <w:rFonts w:ascii="Arial" w:hAnsi="Arial" w:cs="Arial"/>
-                                    <w:sz w:val="24"/>
-                                    <w:szCs w:val="24"/>
-                                    <w:shd w:val="clear" w:color="auto" w:fill="FFFFFF"/>
-                                    <w:lang w:val="en-US"/>
-                                  </w:rPr>
-                                  <w:t>Kervin</w:t>
-                                </w:r>
-                                <w:proofErr w:type="spellEnd"/>
-                                <w:r>
-                                  <w:rPr>
-                                    <w:rFonts w:ascii="Arial" w:hAnsi="Arial" w:cs="Arial"/>
-                                    <w:sz w:val="24"/>
-                                    <w:szCs w:val="24"/>
-                                    <w:shd w:val="clear" w:color="auto" w:fill="FFFFFF"/>
-                                    <w:lang w:val="en-US"/>
-                                  </w:rPr>
-                                  <w:t xml:space="preserve"> Slater</w:t>
+                                  <w:t>Ruiz Gomez Kervin Slater</w:t>
                                 </w:r>
                               </w:p>
                               <w:p>
@@ -453,29 +431,7 @@
                               <w:shd w:val="clear" w:color="auto" w:fill="FFFFFF"/>
                               <w:lang w:val="en-US"/>
                             </w:rPr>
-                            <w:t xml:space="preserve">Ruiz Gomez </w:t>
-                          </w:r>
-                          <w:proofErr w:type="spellStart"/>
-                          <w:r>
-                            <w:rPr>
-                              <w:rFonts w:ascii="Arial" w:hAnsi="Arial" w:cs="Arial"/>
-                              <w:sz w:val="24"/>
-                              <w:szCs w:val="24"/>
-                              <w:shd w:val="clear" w:color="auto" w:fill="FFFFFF"/>
-                              <w:lang w:val="en-US"/>
-                            </w:rPr>
-                            <w:t>Kervin</w:t>
-                          </w:r>
-                          <w:proofErr w:type="spellEnd"/>
-                          <w:r>
-                            <w:rPr>
-                              <w:rFonts w:ascii="Arial" w:hAnsi="Arial" w:cs="Arial"/>
-                              <w:sz w:val="24"/>
-                              <w:szCs w:val="24"/>
-                              <w:shd w:val="clear" w:color="auto" w:fill="FFFFFF"/>
-                              <w:lang w:val="en-US"/>
-                            </w:rPr>
-                            <w:t xml:space="preserve"> Slater</w:t>
+                            <w:t>Ruiz Gomez Kervin Slater</w:t>
                           </w:r>
                         </w:p>
                         <w:p>
@@ -603,6 +559,7 @@
                                     <w:color w:val="323E4F" w:themeColor="text2" w:themeShade="BF"/>
                                     <w:sz w:val="52"/>
                                     <w:szCs w:val="52"/>
+                                    <w:lang w:val="en-US"/>
                                   </w:rPr>
                                 </w:pPr>
                                 <w:sdt>
@@ -612,6 +569,7 @@
                                       <w:color w:val="323E4F" w:themeColor="text2" w:themeShade="BF"/>
                                       <w:sz w:val="48"/>
                                       <w:szCs w:val="48"/>
+                                      <w:lang w:val="en-US"/>
                                     </w:rPr>
                                     <w:alias w:val="Título"/>
                                     <w:tag w:val=""/>
@@ -627,6 +585,17 @@
                                         <w:color w:val="323E4F" w:themeColor="text2" w:themeShade="BF"/>
                                         <w:sz w:val="48"/>
                                         <w:szCs w:val="48"/>
+                                        <w:lang w:val="en-US"/>
+                                      </w:rPr>
+                                      <w:t xml:space="preserve">Just Eats CR - </w:t>
+                                    </w:r>
+                                    <w:r>
+                                      <w:rPr>
+                                        <w:caps/>
+                                        <w:color w:val="323E4F" w:themeColor="text2" w:themeShade="BF"/>
+                                        <w:sz w:val="48"/>
+                                        <w:szCs w:val="48"/>
+                                        <w:lang w:val="en-US"/>
                                       </w:rPr>
                                       <w:t>Delivery app</w:t>
                                     </w:r>
@@ -706,6 +675,7 @@
                               <w:color w:val="323E4F" w:themeColor="text2" w:themeShade="BF"/>
                               <w:sz w:val="52"/>
                               <w:szCs w:val="52"/>
+                              <w:lang w:val="en-US"/>
                             </w:rPr>
                           </w:pPr>
                           <w:sdt>
@@ -715,6 +685,7 @@
                                 <w:color w:val="323E4F" w:themeColor="text2" w:themeShade="BF"/>
                                 <w:sz w:val="48"/>
                                 <w:szCs w:val="48"/>
+                                <w:lang w:val="en-US"/>
                               </w:rPr>
                               <w:alias w:val="Título"/>
                               <w:tag w:val=""/>
@@ -730,6 +701,17 @@
                                   <w:color w:val="323E4F" w:themeColor="text2" w:themeShade="BF"/>
                                   <w:sz w:val="48"/>
                                   <w:szCs w:val="48"/>
+                                  <w:lang w:val="en-US"/>
+                                </w:rPr>
+                                <w:t xml:space="preserve">Just Eats CR - </w:t>
+                              </w:r>
+                              <w:r>
+                                <w:rPr>
+                                  <w:caps/>
+                                  <w:color w:val="323E4F" w:themeColor="text2" w:themeShade="BF"/>
+                                  <w:sz w:val="48"/>
+                                  <w:szCs w:val="48"/>
+                                  <w:lang w:val="en-US"/>
                                 </w:rPr>
                                 <w:t>Delivery app</w:t>
                               </w:r>
@@ -2240,7 +2222,7 @@
                     <w:rFonts w:cs="Arial"/>
                     <w:sz w:val="20"/>
                   </w:rPr>
-                  <w:t>5</w:t>
+                  <w:t>7</w:t>
                 </w:r>
               </w:sdtContent>
             </w:sdt>
@@ -2300,7 +2282,7 @@
                     <w:rFonts w:cs="Arial"/>
                     <w:sz w:val="20"/>
                   </w:rPr>
-                  <w:t>7</w:t>
+                  <w:t>8</w:t>
                 </w:r>
                 <w:r>
                   <w:rPr>
@@ -2613,9 +2595,8 @@
           <w:sz w:val="24"/>
           <w:szCs w:val="24"/>
         </w:rPr>
-        <w:t xml:space="preserve">Just </w:t>
-      </w:r>
-      <w:proofErr w:type="spellStart"/>
+        <w:t>Just Eat</w:t>
+      </w:r>
       <w:r>
         <w:rPr>
           <w:rFonts w:ascii="Arial" w:hAnsi="Arial" w:cs="Arial"/>
@@ -2624,9 +2605,8 @@
           <w:sz w:val="24"/>
           <w:szCs w:val="24"/>
         </w:rPr>
-        <w:t>Eat</w:t>
-      </w:r>
-      <w:proofErr w:type="spellEnd"/>
+        <w:t>s</w:t>
+      </w:r>
       <w:r>
         <w:rPr>
           <w:rFonts w:ascii="Arial" w:hAnsi="Arial" w:cs="Arial"/>
@@ -2688,11 +2668,15 @@
         </w:numPr>
         <w:rPr>
           <w:rFonts w:ascii="Arial" w:hAnsi="Arial" w:cs="Arial"/>
+          <w:sz w:val="24"/>
+          <w:szCs w:val="24"/>
         </w:rPr>
       </w:pPr>
       <w:r>
         <w:rPr>
           <w:rFonts w:ascii="Arial" w:hAnsi="Arial" w:cs="Arial"/>
+          <w:sz w:val="24"/>
+          <w:szCs w:val="24"/>
         </w:rPr>
         <w:t xml:space="preserve">Interfaz de Bienvenida/Ingreso a </w:t>
       </w:r>
@@ -2704,9 +2688,8 @@
           <w:sz w:val="24"/>
           <w:szCs w:val="24"/>
         </w:rPr>
-        <w:t xml:space="preserve">Just </w:t>
-      </w:r>
-      <w:proofErr w:type="spellStart"/>
+        <w:t>Just Eat</w:t>
+      </w:r>
       <w:r>
         <w:rPr>
           <w:rFonts w:ascii="Arial" w:hAnsi="Arial" w:cs="Arial"/>
@@ -2715,9 +2698,8 @@
           <w:sz w:val="24"/>
           <w:szCs w:val="24"/>
         </w:rPr>
-        <w:t>Eat</w:t>
-      </w:r>
-      <w:proofErr w:type="spellEnd"/>
+        <w:t>s</w:t>
+      </w:r>
       <w:r>
         <w:rPr>
           <w:rFonts w:ascii="Arial" w:hAnsi="Arial" w:cs="Arial"/>
@@ -2731,6 +2713,8 @@
       <w:r>
         <w:rPr>
           <w:rFonts w:ascii="Arial" w:hAnsi="Arial" w:cs="Arial"/>
+          <w:sz w:val="24"/>
+          <w:szCs w:val="24"/>
         </w:rPr>
         <w:t>.</w:t>
       </w:r>
@@ -2744,17 +2728,23 @@
         </w:numPr>
         <w:rPr>
           <w:rFonts w:ascii="Arial" w:hAnsi="Arial" w:cs="Arial"/>
+          <w:sz w:val="24"/>
+          <w:szCs w:val="24"/>
         </w:rPr>
       </w:pPr>
       <w:r>
         <w:rPr>
           <w:rFonts w:ascii="Arial" w:hAnsi="Arial" w:cs="Arial"/>
+          <w:sz w:val="24"/>
+          <w:szCs w:val="24"/>
         </w:rPr>
         <w:t xml:space="preserve">Elección de </w:t>
       </w:r>
       <w:r>
         <w:rPr>
           <w:rFonts w:ascii="Arial" w:hAnsi="Arial" w:cs="Arial"/>
+          <w:sz w:val="24"/>
+          <w:szCs w:val="24"/>
         </w:rPr>
         <w:t>establecimiento.</w:t>
       </w:r>
@@ -2768,11 +2758,15 @@
         </w:numPr>
         <w:rPr>
           <w:rFonts w:ascii="Arial" w:hAnsi="Arial" w:cs="Arial"/>
+          <w:sz w:val="24"/>
+          <w:szCs w:val="24"/>
         </w:rPr>
       </w:pPr>
       <w:r>
         <w:rPr>
           <w:rFonts w:ascii="Arial" w:hAnsi="Arial" w:cs="Arial"/>
+          <w:sz w:val="24"/>
+          <w:szCs w:val="24"/>
         </w:rPr>
         <w:t>Menú.</w:t>
       </w:r>
@@ -2786,11 +2780,15 @@
         </w:numPr>
         <w:rPr>
           <w:rFonts w:ascii="Arial" w:hAnsi="Arial" w:cs="Arial"/>
+          <w:sz w:val="24"/>
+          <w:szCs w:val="24"/>
         </w:rPr>
       </w:pPr>
       <w:r>
         <w:rPr>
           <w:rFonts w:ascii="Arial" w:hAnsi="Arial" w:cs="Arial"/>
+          <w:sz w:val="24"/>
+          <w:szCs w:val="24"/>
         </w:rPr>
         <w:t>Factura.</w:t>
       </w:r>
@@ -2802,10 +2800,16 @@
           <w:ilvl w:val="0"/>
           <w:numId w:val="7"/>
         </w:numPr>
+        <w:rPr>
+          <w:sz w:val="24"/>
+          <w:szCs w:val="24"/>
+        </w:rPr>
       </w:pPr>
       <w:r>
         <w:rPr>
           <w:rFonts w:ascii="Arial" w:hAnsi="Arial" w:cs="Arial"/>
+          <w:sz w:val="24"/>
+          <w:szCs w:val="24"/>
         </w:rPr>
         <w:t>Repartidores designados a la entrega y distribución de este servicio.</w:t>
       </w:r>
@@ -2855,7 +2859,23 @@
           <w:sz w:val="24"/>
           <w:szCs w:val="24"/>
         </w:rPr>
-        <w:t>Con el proyecto se idea alcanzar un</w:t>
+        <w:t xml:space="preserve">Con el proyecto se </w:t>
+      </w:r>
+      <w:r>
+        <w:rPr>
+          <w:rFonts w:ascii="Arial" w:hAnsi="Arial" w:cs="Arial"/>
+          <w:sz w:val="24"/>
+          <w:szCs w:val="24"/>
+        </w:rPr>
+        <w:t xml:space="preserve">le ofrecerá al cliente </w:t>
+      </w:r>
+      <w:r>
+        <w:rPr>
+          <w:rFonts w:ascii="Arial" w:hAnsi="Arial" w:cs="Arial"/>
+          <w:sz w:val="24"/>
+          <w:szCs w:val="24"/>
+        </w:rPr>
+        <w:t>un</w:t>
       </w:r>
       <w:r>
         <w:rPr>
@@ -2903,47 +2923,15 @@
           <w:sz w:val="24"/>
           <w:szCs w:val="24"/>
         </w:rPr>
-        <w:t>selecciones de comida y restaurantes</w:t>
-      </w:r>
-      <w:r>
-        <w:rPr>
-          <w:rFonts w:ascii="Arial" w:hAnsi="Arial" w:cs="Arial"/>
-          <w:sz w:val="24"/>
-          <w:szCs w:val="24"/>
-        </w:rPr>
-        <w:t xml:space="preserve"> que existen en el mercado, esto en búsqueda de que beneficie a los diferentes restaurantes y</w:t>
-      </w:r>
-      <w:r>
-        <w:rPr>
-          <w:rFonts w:ascii="Arial" w:hAnsi="Arial" w:cs="Arial"/>
-          <w:sz w:val="24"/>
-          <w:szCs w:val="24"/>
-        </w:rPr>
-        <w:t xml:space="preserve"> </w:t>
-      </w:r>
-      <w:r>
-        <w:rPr>
-          <w:rFonts w:ascii="Arial" w:hAnsi="Arial" w:cs="Arial"/>
-          <w:sz w:val="24"/>
-          <w:szCs w:val="24"/>
-        </w:rPr>
-        <w:t>a</w:t>
-      </w:r>
-      <w:r>
-        <w:rPr>
-          <w:rFonts w:ascii="Arial" w:hAnsi="Arial" w:cs="Arial"/>
-          <w:sz w:val="24"/>
-          <w:szCs w:val="24"/>
-        </w:rPr>
-        <w:t xml:space="preserve"> los usuarios</w:t>
-      </w:r>
-      <w:r>
-        <w:rPr>
-          <w:rFonts w:ascii="Arial" w:hAnsi="Arial" w:cs="Arial"/>
-          <w:sz w:val="24"/>
-          <w:szCs w:val="24"/>
-        </w:rPr>
-        <w:t>.</w:t>
+        <w:t xml:space="preserve">selecciones </w:t>
+      </w:r>
+      <w:r>
+        <w:rPr>
+          <w:rFonts w:ascii="Arial" w:hAnsi="Arial" w:cs="Arial"/>
+          <w:sz w:val="24"/>
+          <w:szCs w:val="24"/>
+        </w:rPr>
+        <w:t>que prefiera de los restaurantes afiliados.</w:t>
       </w:r>
     </w:p>
     <w:p>
@@ -2976,6 +2964,14 @@
           <w:sz w:val="24"/>
           <w:szCs w:val="24"/>
         </w:rPr>
+        <w:t>,</w:t>
+      </w:r>
+      <w:r>
+        <w:rPr>
+          <w:rFonts w:ascii="Arial" w:hAnsi="Arial" w:cs="Arial"/>
+          <w:sz w:val="24"/>
+          <w:szCs w:val="24"/>
+        </w:rPr>
         <w:t xml:space="preserve"> </w:t>
       </w:r>
       <w:r>
@@ -3081,7 +3077,55 @@
           <w:sz w:val="24"/>
           <w:szCs w:val="24"/>
         </w:rPr>
-        <w:t xml:space="preserve">A los asociados es decir los diferentes restaurantes se les brindara un servicio virtual en el cual podrán expandir su servicio de comidas a </w:t>
+        <w:t>A los asociados</w:t>
+      </w:r>
+      <w:r>
+        <w:rPr>
+          <w:rFonts w:ascii="Arial" w:hAnsi="Arial" w:cs="Arial"/>
+          <w:sz w:val="24"/>
+          <w:szCs w:val="24"/>
+        </w:rPr>
+        <w:t>,</w:t>
+      </w:r>
+      <w:r>
+        <w:rPr>
+          <w:rFonts w:ascii="Arial" w:hAnsi="Arial" w:cs="Arial"/>
+          <w:sz w:val="24"/>
+          <w:szCs w:val="24"/>
+        </w:rPr>
+        <w:t xml:space="preserve"> es decir los diferentes restaurantes</w:t>
+      </w:r>
+      <w:r>
+        <w:rPr>
+          <w:rFonts w:ascii="Arial" w:hAnsi="Arial" w:cs="Arial"/>
+          <w:sz w:val="24"/>
+          <w:szCs w:val="24"/>
+        </w:rPr>
+        <w:t>,</w:t>
+      </w:r>
+      <w:r>
+        <w:rPr>
+          <w:rFonts w:ascii="Arial" w:hAnsi="Arial" w:cs="Arial"/>
+          <w:sz w:val="24"/>
+          <w:szCs w:val="24"/>
+        </w:rPr>
+        <w:t xml:space="preserve"> se les brindara </w:t>
+      </w:r>
+      <w:r>
+        <w:rPr>
+          <w:rFonts w:ascii="Arial" w:hAnsi="Arial" w:cs="Arial"/>
+          <w:sz w:val="24"/>
+          <w:szCs w:val="24"/>
+        </w:rPr>
+        <w:t xml:space="preserve">el apoyo de esta aplicación. De esta manera, </w:t>
+      </w:r>
+      <w:r>
+        <w:rPr>
+          <w:rFonts w:ascii="Arial" w:hAnsi="Arial" w:cs="Arial"/>
+          <w:sz w:val="24"/>
+          <w:szCs w:val="24"/>
+        </w:rPr>
+        <w:t xml:space="preserve">podrán expandir su servicio de comidas a </w:t>
       </w:r>
       <w:r>
         <w:rPr>
@@ -3121,7 +3165,23 @@
           <w:sz w:val="24"/>
           <w:szCs w:val="24"/>
         </w:rPr>
-        <w:t xml:space="preserve"> La aplicación se mantendrá actualizada en conjunto con el menú de los restaurantes y se efectuaran los cambios necesarios para garantizar su efectividad.</w:t>
+        <w:t xml:space="preserve"> </w:t>
+      </w:r>
+      <w:r>
+        <w:rPr>
+          <w:rFonts w:ascii="Arial" w:hAnsi="Arial" w:cs="Arial"/>
+          <w:sz w:val="24"/>
+          <w:szCs w:val="24"/>
+        </w:rPr>
+        <w:t xml:space="preserve">Se </w:t>
+      </w:r>
+      <w:r>
+        <w:rPr>
+          <w:rFonts w:ascii="Arial" w:hAnsi="Arial" w:cs="Arial"/>
+          <w:sz w:val="24"/>
+          <w:szCs w:val="24"/>
+        </w:rPr>
+        <w:t>mantendrá actualizada en conjunto con el menú de los restaurantes y se efectuaran los cambios necesarios para garantizar su efectividad.</w:t>
       </w:r>
     </w:p>
     <w:p>
@@ -3164,7 +3224,15 @@
           <w:sz w:val="24"/>
           <w:szCs w:val="24"/>
         </w:rPr>
-        <w:t xml:space="preserve">El proyecto de la tienda virtual deberá ser capaz de mostrar opciones de comidas rápidas, basándose en esa selección proveerá diferentes restaurantes, cada restaurante </w:t>
+        <w:t>Just Eats CR</w:t>
+      </w:r>
+      <w:r>
+        <w:rPr>
+          <w:rFonts w:ascii="Arial" w:hAnsi="Arial" w:cs="Arial"/>
+          <w:sz w:val="24"/>
+          <w:szCs w:val="24"/>
+        </w:rPr>
+        <w:t xml:space="preserve"> deberá ser capaz de mostrar opciones de comidas rápidas, basándose en esa selección proveerá diferentes restaurantes, cada restaurante </w:t>
       </w:r>
       <w:r>
         <w:rPr>
@@ -3269,7 +3337,7 @@
           <w:sz w:val="24"/>
           <w:szCs w:val="24"/>
         </w:rPr>
-        <w:t xml:space="preserve"> servirá para el todo el proceso de entrega, ya que al usuario se le proveerá de un tiempo estimado de entrega y un repartidor.</w:t>
+        <w:t xml:space="preserve"> servirá para todo el proceso de entrega, ya que al usuario se le proveerá de un tiempo estimado de entrega y un repartidor.</w:t>
       </w:r>
       <w:r>
         <w:rPr>
@@ -3294,33 +3362,87 @@
           <w:sz w:val="24"/>
           <w:szCs w:val="24"/>
         </w:rPr>
-        <w:t>También se proveerá al usuario de una opción de promociones estas tendrán requerimientos sencillos a los que los usuarios puedan aplicar y permitirá abrir las posibilidades de más clientes en la aplicación.</w:t>
-      </w:r>
-      <w:r>
-        <w:rPr>
-          <w:rFonts w:ascii="Arial" w:hAnsi="Arial" w:cs="Arial"/>
-          <w:sz w:val="24"/>
-          <w:szCs w:val="24"/>
-        </w:rPr>
-        <w:t xml:space="preserve"> Los usuarios tendrán una cuenta donde se almacenará la información necesaria para el funcionamiento de la </w:t>
-      </w:r>
-      <w:proofErr w:type="gramStart"/>
-      <w:r>
-        <w:rPr>
-          <w:rFonts w:ascii="Arial" w:hAnsi="Arial" w:cs="Arial"/>
-          <w:sz w:val="24"/>
-          <w:szCs w:val="24"/>
-        </w:rPr>
-        <w:t>app</w:t>
-      </w:r>
-      <w:proofErr w:type="gramEnd"/>
-      <w:r>
-        <w:rPr>
-          <w:rFonts w:ascii="Arial" w:hAnsi="Arial" w:cs="Arial"/>
-          <w:sz w:val="24"/>
-          <w:szCs w:val="24"/>
-        </w:rPr>
-        <w:t xml:space="preserve"> entre los datos están nombre, dirección, teléfonos, correo, usuario y una contraseña. Entre las acciones un usuario podrá realizar compras, podrá realizar Reclamos, dar sugerencias sobre la Aplicación y actualizar su información.</w:t>
+        <w:t>También se proveerá al usuario una opción de promociones</w:t>
+      </w:r>
+      <w:r>
+        <w:rPr>
+          <w:rFonts w:ascii="Arial" w:hAnsi="Arial" w:cs="Arial"/>
+          <w:sz w:val="24"/>
+          <w:szCs w:val="24"/>
+        </w:rPr>
+        <w:t>,</w:t>
+      </w:r>
+      <w:r>
+        <w:rPr>
+          <w:rFonts w:ascii="Arial" w:hAnsi="Arial" w:cs="Arial"/>
+          <w:sz w:val="24"/>
+          <w:szCs w:val="24"/>
+        </w:rPr>
+        <w:t xml:space="preserve"> estas tendrán </w:t>
+      </w:r>
+      <w:r>
+        <w:rPr>
+          <w:rFonts w:ascii="Arial" w:hAnsi="Arial" w:cs="Arial"/>
+          <w:sz w:val="24"/>
+          <w:szCs w:val="24"/>
+        </w:rPr>
+        <w:t xml:space="preserve">requisitos </w:t>
+      </w:r>
+      <w:r>
+        <w:rPr>
+          <w:rFonts w:ascii="Arial" w:hAnsi="Arial" w:cs="Arial"/>
+          <w:sz w:val="24"/>
+          <w:szCs w:val="24"/>
+        </w:rPr>
+        <w:t>sencillos</w:t>
+      </w:r>
+      <w:r>
+        <w:rPr>
+          <w:rFonts w:ascii="Arial" w:hAnsi="Arial" w:cs="Arial"/>
+          <w:sz w:val="24"/>
+          <w:szCs w:val="24"/>
+        </w:rPr>
+        <w:t xml:space="preserve"> para </w:t>
+      </w:r>
+      <w:r>
+        <w:rPr>
+          <w:rFonts w:ascii="Arial" w:hAnsi="Arial" w:cs="Arial"/>
+          <w:sz w:val="24"/>
+          <w:szCs w:val="24"/>
+        </w:rPr>
+        <w:t>aplicar</w:t>
+      </w:r>
+      <w:r>
+        <w:rPr>
+          <w:rFonts w:ascii="Arial" w:hAnsi="Arial" w:cs="Arial"/>
+          <w:sz w:val="24"/>
+          <w:szCs w:val="24"/>
+        </w:rPr>
+        <w:t xml:space="preserve"> las ofertas correspondientes. El cliente </w:t>
+      </w:r>
+      <w:r>
+        <w:rPr>
+          <w:rFonts w:ascii="Arial" w:hAnsi="Arial" w:cs="Arial"/>
+          <w:sz w:val="24"/>
+          <w:szCs w:val="24"/>
+        </w:rPr>
+        <w:t xml:space="preserve">tendrá una cuenta donde se almacenará la información </w:t>
+      </w:r>
+      <w:r>
+        <w:rPr>
+          <w:rFonts w:ascii="Arial" w:hAnsi="Arial" w:cs="Arial"/>
+          <w:sz w:val="24"/>
+          <w:szCs w:val="24"/>
+        </w:rPr>
+        <w:t>personal tal como:</w:t>
+      </w:r>
+      <w:r>
+        <w:rPr>
+          <w:rFonts w:ascii="Arial" w:hAnsi="Arial" w:cs="Arial"/>
+          <w:sz w:val="24"/>
+          <w:szCs w:val="24"/>
+        </w:rPr>
+        <w:t xml:space="preserve"> nombre, dirección, teléfono, correo, usuario y una contraseña. Entre las acciones un usuario podrá realizar compras, podrá realizar Reclamos, dar sugerencias sobre la Aplicación y actualizar su información.</w:t>
       </w:r>
     </w:p>
     <w:p>
@@ -3337,23 +3459,55 @@
           <w:sz w:val="24"/>
           <w:szCs w:val="24"/>
         </w:rPr>
+        <w:t xml:space="preserve">La aplicación administrara los productos de cada restaurante de esta forma </w:t>
+      </w:r>
+      <w:r>
+        <w:rPr>
+          <w:rFonts w:ascii="Arial" w:hAnsi="Arial" w:cs="Arial"/>
+          <w:sz w:val="24"/>
+          <w:szCs w:val="24"/>
+        </w:rPr>
+        <w:t xml:space="preserve">nuestros asociados </w:t>
+      </w:r>
+      <w:r>
+        <w:rPr>
+          <w:rFonts w:ascii="Arial" w:hAnsi="Arial" w:cs="Arial"/>
+          <w:sz w:val="24"/>
+          <w:szCs w:val="24"/>
+        </w:rPr>
+        <w:t>solo recibirá</w:t>
+      </w:r>
+      <w:r>
+        <w:rPr>
+          <w:rFonts w:ascii="Arial" w:hAnsi="Arial" w:cs="Arial"/>
+          <w:sz w:val="24"/>
+          <w:szCs w:val="24"/>
+        </w:rPr>
+        <w:t>n</w:t>
+      </w:r>
+      <w:r>
+        <w:rPr>
+          <w:rFonts w:ascii="Arial" w:hAnsi="Arial" w:cs="Arial"/>
+          <w:sz w:val="24"/>
+          <w:szCs w:val="24"/>
+        </w:rPr>
+        <w:t xml:space="preserve"> la información del pedido </w:t>
+      </w:r>
+      <w:r>
+        <w:rPr>
+          <w:rFonts w:ascii="Arial" w:hAnsi="Arial" w:cs="Arial"/>
+          <w:sz w:val="24"/>
+          <w:szCs w:val="24"/>
+        </w:rPr>
+        <w:t xml:space="preserve">que haga el usuario (cliente) </w:t>
+      </w:r>
+      <w:r>
+        <w:rPr>
+          <w:rFonts w:ascii="Arial" w:hAnsi="Arial" w:cs="Arial"/>
+          <w:sz w:val="24"/>
+          <w:szCs w:val="24"/>
+        </w:rPr>
         <w:lastRenderedPageBreak/>
-        <w:t xml:space="preserve">La aplicación administrara los productos de cada restaurante de esta forma la lista de restaurantes asociados solo recibirá la información del pedido </w:t>
-      </w:r>
-      <w:r>
-        <w:rPr>
-          <w:rFonts w:ascii="Arial" w:hAnsi="Arial" w:cs="Arial"/>
-          <w:sz w:val="24"/>
-          <w:szCs w:val="24"/>
-        </w:rPr>
-        <w:t xml:space="preserve">que haga el usuario (cliente) </w:t>
-      </w:r>
-      <w:r>
-        <w:rPr>
-          <w:rFonts w:ascii="Arial" w:hAnsi="Arial" w:cs="Arial"/>
-          <w:sz w:val="24"/>
-          <w:szCs w:val="24"/>
-        </w:rPr>
         <w:t xml:space="preserve">sobre los productos que ellos vendan, </w:t>
       </w:r>
       <w:r>
@@ -3362,7 +3516,23 @@
           <w:sz w:val="24"/>
           <w:szCs w:val="24"/>
         </w:rPr>
-        <w:t xml:space="preserve">y estos productos tendrán toda la información necesaria para su administración. A nivel de facturación, una vez realizado un pedido confirmado por el cliente se le mostrara un total a pagar con su debido desglose de gastos adicional la factura se </w:t>
+        <w:t xml:space="preserve">y estos productos tendrán toda la información necesaria para su administración. A nivel de facturación, una vez realizado un pedido confirmado por el cliente se le </w:t>
+      </w:r>
+      <w:r>
+        <w:rPr>
+          <w:rFonts w:ascii="Arial" w:hAnsi="Arial" w:cs="Arial"/>
+          <w:sz w:val="24"/>
+          <w:szCs w:val="24"/>
+        </w:rPr>
+        <w:t>mostrará</w:t>
+      </w:r>
+      <w:r>
+        <w:rPr>
+          <w:rFonts w:ascii="Arial" w:hAnsi="Arial" w:cs="Arial"/>
+          <w:sz w:val="24"/>
+          <w:szCs w:val="24"/>
+        </w:rPr>
+        <w:t xml:space="preserve"> un total a pagar con su debido desglose de gastos adicional la factura se </w:t>
       </w:r>
       <w:r>
         <w:rPr>
@@ -3379,6 +3549,74 @@
           <w:szCs w:val="24"/>
         </w:rPr>
         <w:t xml:space="preserve"> al correo del usuario.</w:t>
+      </w:r>
+    </w:p>
+    <w:p>
+      <w:pPr>
+        <w:rPr>
+          <w:rFonts w:ascii="Arial" w:hAnsi="Arial" w:cs="Arial"/>
+          <w:sz w:val="24"/>
+          <w:szCs w:val="24"/>
+        </w:rPr>
+      </w:pPr>
+    </w:p>
+    <w:p>
+      <w:pPr>
+        <w:spacing w:line="259" w:lineRule="auto"/>
+        <w:jc w:val="left"/>
+        <w:rPr>
+          <w:rFonts w:ascii="Arial" w:hAnsi="Arial" w:cs="Arial"/>
+          <w:sz w:val="24"/>
+          <w:szCs w:val="24"/>
+        </w:rPr>
+      </w:pPr>
+      <w:r>
+        <w:rPr>
+          <w:noProof/>
+        </w:rPr>
+        <w:drawing>
+          <wp:inline distT="0" distB="0" distL="0" distR="0" wp14:anchorId="226D4053" wp14:editId="1606E115">
+            <wp:extent cx="5612130" cy="4453890"/>
+            <wp:effectExtent l="0" t="0" r="7620" b="3810"/>
+            <wp:docPr id="1" name="Imagen 1"/>
+            <wp:cNvGraphicFramePr>
+              <a:graphicFrameLocks xmlns:a="http://schemas.openxmlformats.org/drawingml/2006/main" noChangeAspect="1"/>
+            </wp:cNvGraphicFramePr>
+            <a:graphic xmlns:a="http://schemas.openxmlformats.org/drawingml/2006/main">
+              <a:graphicData uri="http://schemas.openxmlformats.org/drawingml/2006/picture">
+                <pic:pic xmlns:pic="http://schemas.openxmlformats.org/drawingml/2006/picture">
+                  <pic:nvPicPr>
+                    <pic:cNvPr id="1" name=""/>
+                    <pic:cNvPicPr/>
+                  </pic:nvPicPr>
+                  <pic:blipFill>
+                    <a:blip r:embed="rId10"/>
+                    <a:stretch>
+                      <a:fillRect/>
+                    </a:stretch>
+                  </pic:blipFill>
+                  <pic:spPr>
+                    <a:xfrm>
+                      <a:off x="0" y="0"/>
+                      <a:ext cx="5612130" cy="4453890"/>
+                    </a:xfrm>
+                    <a:prstGeom prst="rect">
+                      <a:avLst/>
+                    </a:prstGeom>
+                  </pic:spPr>
+                </pic:pic>
+              </a:graphicData>
+            </a:graphic>
+          </wp:inline>
+        </w:drawing>
+      </w:r>
+      <w:r>
+        <w:rPr>
+          <w:rFonts w:ascii="Arial" w:hAnsi="Arial" w:cs="Arial"/>
+          <w:sz w:val="24"/>
+          <w:szCs w:val="24"/>
+        </w:rPr>
+        <w:br w:type="page"/>
       </w:r>
     </w:p>
     <w:p>
@@ -3398,51 +3636,47 @@
         <w:pStyle w:val="Encabezado"/>
         <w:rPr>
           <w:rFonts w:ascii="Arial" w:hAnsi="Arial" w:cs="Arial"/>
+          <w:sz w:val="20"/>
+          <w:szCs w:val="20"/>
+          <w:u w:val="single"/>
+        </w:rPr>
+      </w:pPr>
+      <w:r>
+        <w:rPr>
+          <w:rFonts w:ascii="Arial" w:hAnsi="Arial" w:cs="Arial"/>
           <w:b/>
           <w:bCs/>
-          <w:sz w:val="24"/>
-          <w:szCs w:val="24"/>
-        </w:rPr>
-      </w:pPr>
-    </w:p>
-    <w:p>
-      <w:pPr>
-        <w:pStyle w:val="Encabezado"/>
-        <w:rPr>
-          <w:rFonts w:ascii="Arial" w:hAnsi="Arial" w:cs="Arial"/>
-          <w:sz w:val="24"/>
-          <w:szCs w:val="24"/>
-        </w:rPr>
-      </w:pPr>
-      <w:r>
-        <w:rPr>
-          <w:rFonts w:ascii="Arial" w:hAnsi="Arial" w:cs="Arial"/>
-          <w:sz w:val="24"/>
-          <w:szCs w:val="24"/>
+          <w:color w:val="2F5496" w:themeColor="accent1" w:themeShade="BF"/>
+          <w:sz w:val="24"/>
+          <w:szCs w:val="24"/>
+          <w:u w:val="single"/>
         </w:rPr>
         <w:t>Referencia Bibliográfica:</w:t>
       </w:r>
       <w:r>
         <w:rPr>
           <w:rFonts w:ascii="Arial" w:hAnsi="Arial" w:cs="Arial"/>
-          <w:sz w:val="24"/>
-          <w:szCs w:val="24"/>
+          <w:sz w:val="20"/>
+          <w:szCs w:val="20"/>
+          <w:u w:val="single"/>
         </w:rPr>
         <w:fldChar w:fldCharType="begin"/>
       </w:r>
       <w:r>
         <w:rPr>
           <w:rFonts w:ascii="Arial" w:hAnsi="Arial" w:cs="Arial"/>
-          <w:sz w:val="24"/>
-          <w:szCs w:val="24"/>
+          <w:sz w:val="20"/>
+          <w:szCs w:val="20"/>
+          <w:u w:val="single"/>
         </w:rPr>
         <w:instrText xml:space="preserve"> XE "Referencia Bibliográfica" </w:instrText>
       </w:r>
       <w:r>
         <w:rPr>
           <w:rFonts w:ascii="Arial" w:hAnsi="Arial" w:cs="Arial"/>
-          <w:sz w:val="24"/>
-          <w:szCs w:val="24"/>
+          <w:sz w:val="20"/>
+          <w:szCs w:val="20"/>
+          <w:u w:val="single"/>
         </w:rPr>
         <w:fldChar w:fldCharType="end"/>
       </w:r>
@@ -3514,7 +3748,7 @@
       </w:pPr>
     </w:p>
     <w:sectPr>
-      <w:headerReference w:type="default" r:id="rId10"/>
+      <w:headerReference w:type="default" r:id="rId11"/>
       <w:pgSz w:w="12240" w:h="15840"/>
       <w:pgMar w:top="1417" w:right="1701" w:bottom="1417" w:left="1701" w:header="708" w:footer="708" w:gutter="0"/>
       <w:pgNumType w:start="0"/>
@@ -5681,8 +5915,11 @@
     <w:rsid w:val="0076083A"/>
     <w:rsid w:val="00B74C02"/>
     <w:rsid w:val="00BC1091"/>
+    <w:rsid w:val="00C07C4A"/>
+    <w:rsid w:val="00C10512"/>
     <w:rsid w:val="00CC715C"/>
     <w:rsid w:val="00CF6389"/>
+    <w:rsid w:val="00DA7F08"/>
     <w:rsid w:val="00F10BE8"/>
   </w:rsids>
   <m:mathPr>

</xml_diff>